<commit_message>
added majority of documention needed
</commit_message>
<xml_diff>
--- a/Documentation/Project Specification.docx
+++ b/Documentation/Project Specification.docx
@@ -19,8 +19,88 @@
       </w:r>
     </w:p>
     <w:p>
+      <w:pPr>
+        <w:pStyle w:val="ListParagraph"/>
+        <w:numPr>
+          <w:ilvl w:val="0"/>
+          <w:numId w:val="1"/>
+        </w:numPr>
+      </w:pPr>
+      <w:r>
+        <w:t xml:space="preserve">Dr. Igor </w:t>
+      </w:r>
+      <w:proofErr w:type="spellStart"/>
+      <w:r>
+        <w:t>Crk</w:t>
+      </w:r>
+      <w:proofErr w:type="spellEnd"/>
+      <w:r>
+        <w:t xml:space="preserve"> – Product Owner</w:t>
+      </w:r>
+    </w:p>
+    <w:p>
+      <w:pPr>
+        <w:pStyle w:val="ListParagraph"/>
+        <w:numPr>
+          <w:ilvl w:val="0"/>
+          <w:numId w:val="1"/>
+        </w:numPr>
+      </w:pPr>
+      <w:r>
+        <w:t>Nathan Reinhardt - Developer</w:t>
+      </w:r>
+    </w:p>
+    <w:p>
+      <w:pPr>
+        <w:pStyle w:val="ListParagraph"/>
+        <w:numPr>
+          <w:ilvl w:val="0"/>
+          <w:numId w:val="1"/>
+        </w:numPr>
+      </w:pPr>
+      <w:r>
+        <w:t>Dylan Williams - Developer</w:t>
+      </w:r>
+    </w:p>
+    <w:p>
+      <w:pPr>
+        <w:pStyle w:val="ListParagraph"/>
+        <w:numPr>
+          <w:ilvl w:val="0"/>
+          <w:numId w:val="1"/>
+        </w:numPr>
+      </w:pPr>
+      <w:r>
+        <w:t>Spencer Smith  - Developer</w:t>
+      </w:r>
+    </w:p>
+    <w:p>
+      <w:pPr>
+        <w:pStyle w:val="ListParagraph"/>
+        <w:numPr>
+          <w:ilvl w:val="0"/>
+          <w:numId w:val="1"/>
+        </w:numPr>
+      </w:pPr>
+      <w:r>
+        <w:t>Dr. Gary Mayer – Senior Project Professor</w:t>
+      </w:r>
+    </w:p>
+    <w:p>
       <w:r>
         <w:t>2. REFERENCES AND OTHER STANDARDS</w:t>
+      </w:r>
+    </w:p>
+    <w:p>
+      <w:pPr>
+        <w:pStyle w:val="ListParagraph"/>
+        <w:numPr>
+          <w:ilvl w:val="0"/>
+          <w:numId w:val="11"/>
+        </w:numPr>
+      </w:pPr>
+      <w:r>
+        <w:t>“Semi-Agile Software Engineering (SAGE).</w:t>
       </w:r>
     </w:p>
     <w:p>
@@ -35,23 +115,75 @@
       </w:r>
     </w:p>
     <w:p>
+      <w:pPr>
+        <w:pStyle w:val="ListParagraph"/>
+        <w:numPr>
+          <w:ilvl w:val="0"/>
+          <w:numId w:val="2"/>
+        </w:numPr>
+      </w:pPr>
+      <w:r>
+        <w:t xml:space="preserve">GitHub – This will serve as our primary data source. The project will pull in repositories held within GitHub and run tests on it. </w:t>
+      </w:r>
+      <w:r>
+        <w:br/>
+      </w:r>
+    </w:p>
+    <w:p>
       <w:r>
         <w:tab/>
         <w:t>3.2 Functions</w:t>
       </w:r>
+    </w:p>
+    <w:p>
+      <w:pPr>
+        <w:pStyle w:val="ListParagraph"/>
+        <w:numPr>
+          <w:ilvl w:val="0"/>
+          <w:numId w:val="2"/>
+        </w:numPr>
+      </w:pPr>
+      <w:r>
+        <w:t>Primary function will be to pull down a given GitHub repository. Run a sequence of tests and give a final score that will be used to find potential bugs within the project.</w:t>
+      </w:r>
+    </w:p>
+    <w:p/>
+    <w:p>
+      <w:r>
+        <w:tab/>
+        <w:t>3.3 Usability Requirements</w:t>
+      </w:r>
       <w:bookmarkStart w:id="0" w:name="_GoBack"/>
       <w:bookmarkEnd w:id="0"/>
     </w:p>
     <w:p>
-      <w:r>
-        <w:tab/>
-        <w:t>3.3 Usability Requirements</w:t>
+      <w:pPr>
+        <w:pStyle w:val="ListParagraph"/>
+        <w:numPr>
+          <w:ilvl w:val="0"/>
+          <w:numId w:val="2"/>
+        </w:numPr>
+      </w:pPr>
+      <w:r>
+        <w:t>The project will meet its usability requirements if it can be given a GitHub repository and find potential bug hotspots in the code with a measurable metric.</w:t>
       </w:r>
     </w:p>
     <w:p/>
     <w:p>
       <w:r>
         <w:t>4. VERIFICATION</w:t>
+      </w:r>
+    </w:p>
+    <w:p>
+      <w:pPr>
+        <w:pStyle w:val="ListParagraph"/>
+        <w:numPr>
+          <w:ilvl w:val="0"/>
+          <w:numId w:val="2"/>
+        </w:numPr>
+      </w:pPr>
+      <w:r>
+        <w:t>N/A</w:t>
       </w:r>
     </w:p>
     <w:p>
@@ -66,13 +198,103 @@
       </w:r>
     </w:p>
     <w:p>
+      <w:pPr>
+        <w:pStyle w:val="ListParagraph"/>
+        <w:numPr>
+          <w:ilvl w:val="0"/>
+          <w:numId w:val="2"/>
+        </w:numPr>
+      </w:pPr>
+      <w:r>
+        <w:t xml:space="preserve">The GitHub repository uses </w:t>
+      </w:r>
+      <w:proofErr w:type="spellStart"/>
+      <w:r>
+        <w:t>git</w:t>
+      </w:r>
+      <w:proofErr w:type="spellEnd"/>
+      <w:r>
+        <w:t xml:space="preserve"> best practices</w:t>
+      </w:r>
+    </w:p>
+    <w:p>
+      <w:pPr>
+        <w:pStyle w:val="ListParagraph"/>
+        <w:numPr>
+          <w:ilvl w:val="0"/>
+          <w:numId w:val="2"/>
+        </w:numPr>
+      </w:pPr>
+      <w:r>
+        <w:t xml:space="preserve">The </w:t>
+      </w:r>
+      <w:proofErr w:type="spellStart"/>
+      <w:r>
+        <w:t>Github</w:t>
+      </w:r>
+      <w:proofErr w:type="spellEnd"/>
+      <w:r>
+        <w:t xml:space="preserve"> repository uses </w:t>
+      </w:r>
+      <w:proofErr w:type="spellStart"/>
+      <w:r>
+        <w:t>git</w:t>
+      </w:r>
+      <w:proofErr w:type="spellEnd"/>
+      <w:r>
+        <w:t xml:space="preserve"> bug tracking practices</w:t>
+      </w:r>
+    </w:p>
+    <w:p>
       <w:r>
         <w:tab/>
         <w:t>5.2 Acronyms and Abbreviations</w:t>
       </w:r>
     </w:p>
     <w:p>
-      <w:r>
+      <w:pPr>
+        <w:pStyle w:val="ListParagraph"/>
+        <w:numPr>
+          <w:ilvl w:val="0"/>
+          <w:numId w:val="10"/>
+        </w:numPr>
+      </w:pPr>
+      <w:r>
+        <w:t>Repo : Repository</w:t>
+      </w:r>
+    </w:p>
+    <w:p>
+      <w:pPr>
+        <w:pStyle w:val="ListParagraph"/>
+        <w:numPr>
+          <w:ilvl w:val="0"/>
+          <w:numId w:val="10"/>
+        </w:numPr>
+      </w:pPr>
+      <w:r>
+        <w:t xml:space="preserve">MEAN: Mongo, Express, AngularJS, </w:t>
+      </w:r>
+      <w:proofErr w:type="spellStart"/>
+      <w:r>
+        <w:t>NodeJS</w:t>
+      </w:r>
+      <w:proofErr w:type="spellEnd"/>
+    </w:p>
+    <w:p>
+      <w:pPr>
+        <w:pStyle w:val="ListParagraph"/>
+        <w:numPr>
+          <w:ilvl w:val="0"/>
+          <w:numId w:val="10"/>
+        </w:numPr>
+      </w:pPr>
+      <w:r>
+        <w:t>TDD: Test Driven Development</w:t>
+      </w:r>
+    </w:p>
+    <w:p>
+      <w:r>
+        <w:lastRenderedPageBreak/>
         <w:tab/>
       </w:r>
     </w:p>
@@ -84,6 +306,1287 @@
     </w:sectPr>
   </w:body>
 </w:document>
+</file>
+
+<file path=word/numbering.xml><?xml version="1.0" encoding="utf-8"?>
+<w:numbering xmlns:wpc="http://schemas.microsoft.com/office/word/2010/wordprocessingCanvas" xmlns:mc="http://schemas.openxmlformats.org/markup-compatibility/2006" xmlns:o="urn:schemas-microsoft-com:office:office" xmlns:r="http://schemas.openxmlformats.org/officeDocument/2006/relationships" xmlns:m="http://schemas.openxmlformats.org/officeDocument/2006/math" xmlns:v="urn:schemas-microsoft-com:vml" xmlns:wp14="http://schemas.microsoft.com/office/word/2010/wordprocessingDrawing" xmlns:wp="http://schemas.openxmlformats.org/drawingml/2006/wordprocessingDrawing" xmlns:w10="urn:schemas-microsoft-com:office:word" xmlns:w="http://schemas.openxmlformats.org/wordprocessingml/2006/main" xmlns:w14="http://schemas.microsoft.com/office/word/2010/wordml" xmlns:w15="http://schemas.microsoft.com/office/word/2012/wordml" xmlns:wpg="http://schemas.microsoft.com/office/word/2010/wordprocessingGroup" xmlns:wpi="http://schemas.microsoft.com/office/word/2010/wordprocessingInk" xmlns:wne="http://schemas.microsoft.com/office/word/2006/wordml" xmlns:wps="http://schemas.microsoft.com/office/word/2010/wordprocessingShape" mc:Ignorable="w14 w15 wp14">
+  <w:abstractNum w:abstractNumId="0" w15:restartNumberingAfterBreak="0">
+    <w:nsid w:val="0C4A35DD"/>
+    <w:multiLevelType w:val="hybridMultilevel"/>
+    <w:tmpl w:val="37CAA4CE"/>
+    <w:lvl w:ilvl="0" w:tplc="04090001">
+      <w:start w:val="1"/>
+      <w:numFmt w:val="bullet"/>
+      <w:lvlText w:val=""/>
+      <w:lvlJc w:val="left"/>
+      <w:pPr>
+        <w:ind w:left="2160" w:hanging="360"/>
+      </w:pPr>
+      <w:rPr>
+        <w:rFonts w:ascii="Symbol" w:hAnsi="Symbol" w:hint="default"/>
+      </w:rPr>
+    </w:lvl>
+    <w:lvl w:ilvl="1" w:tplc="04090003" w:tentative="1">
+      <w:start w:val="1"/>
+      <w:numFmt w:val="bullet"/>
+      <w:lvlText w:val="o"/>
+      <w:lvlJc w:val="left"/>
+      <w:pPr>
+        <w:ind w:left="2880" w:hanging="360"/>
+      </w:pPr>
+      <w:rPr>
+        <w:rFonts w:ascii="Courier New" w:hAnsi="Courier New" w:cs="Courier New" w:hint="default"/>
+      </w:rPr>
+    </w:lvl>
+    <w:lvl w:ilvl="2" w:tplc="04090005" w:tentative="1">
+      <w:start w:val="1"/>
+      <w:numFmt w:val="bullet"/>
+      <w:lvlText w:val=""/>
+      <w:lvlJc w:val="left"/>
+      <w:pPr>
+        <w:ind w:left="3600" w:hanging="360"/>
+      </w:pPr>
+      <w:rPr>
+        <w:rFonts w:ascii="Wingdings" w:hAnsi="Wingdings" w:hint="default"/>
+      </w:rPr>
+    </w:lvl>
+    <w:lvl w:ilvl="3" w:tplc="04090001" w:tentative="1">
+      <w:start w:val="1"/>
+      <w:numFmt w:val="bullet"/>
+      <w:lvlText w:val=""/>
+      <w:lvlJc w:val="left"/>
+      <w:pPr>
+        <w:ind w:left="4320" w:hanging="360"/>
+      </w:pPr>
+      <w:rPr>
+        <w:rFonts w:ascii="Symbol" w:hAnsi="Symbol" w:hint="default"/>
+      </w:rPr>
+    </w:lvl>
+    <w:lvl w:ilvl="4" w:tplc="04090003" w:tentative="1">
+      <w:start w:val="1"/>
+      <w:numFmt w:val="bullet"/>
+      <w:lvlText w:val="o"/>
+      <w:lvlJc w:val="left"/>
+      <w:pPr>
+        <w:ind w:left="5040" w:hanging="360"/>
+      </w:pPr>
+      <w:rPr>
+        <w:rFonts w:ascii="Courier New" w:hAnsi="Courier New" w:cs="Courier New" w:hint="default"/>
+      </w:rPr>
+    </w:lvl>
+    <w:lvl w:ilvl="5" w:tplc="04090005" w:tentative="1">
+      <w:start w:val="1"/>
+      <w:numFmt w:val="bullet"/>
+      <w:lvlText w:val=""/>
+      <w:lvlJc w:val="left"/>
+      <w:pPr>
+        <w:ind w:left="5760" w:hanging="360"/>
+      </w:pPr>
+      <w:rPr>
+        <w:rFonts w:ascii="Wingdings" w:hAnsi="Wingdings" w:hint="default"/>
+      </w:rPr>
+    </w:lvl>
+    <w:lvl w:ilvl="6" w:tplc="04090001" w:tentative="1">
+      <w:start w:val="1"/>
+      <w:numFmt w:val="bullet"/>
+      <w:lvlText w:val=""/>
+      <w:lvlJc w:val="left"/>
+      <w:pPr>
+        <w:ind w:left="6480" w:hanging="360"/>
+      </w:pPr>
+      <w:rPr>
+        <w:rFonts w:ascii="Symbol" w:hAnsi="Symbol" w:hint="default"/>
+      </w:rPr>
+    </w:lvl>
+    <w:lvl w:ilvl="7" w:tplc="04090003" w:tentative="1">
+      <w:start w:val="1"/>
+      <w:numFmt w:val="bullet"/>
+      <w:lvlText w:val="o"/>
+      <w:lvlJc w:val="left"/>
+      <w:pPr>
+        <w:ind w:left="7200" w:hanging="360"/>
+      </w:pPr>
+      <w:rPr>
+        <w:rFonts w:ascii="Courier New" w:hAnsi="Courier New" w:cs="Courier New" w:hint="default"/>
+      </w:rPr>
+    </w:lvl>
+    <w:lvl w:ilvl="8" w:tplc="04090005" w:tentative="1">
+      <w:start w:val="1"/>
+      <w:numFmt w:val="bullet"/>
+      <w:lvlText w:val=""/>
+      <w:lvlJc w:val="left"/>
+      <w:pPr>
+        <w:ind w:left="7920" w:hanging="360"/>
+      </w:pPr>
+      <w:rPr>
+        <w:rFonts w:ascii="Wingdings" w:hAnsi="Wingdings" w:hint="default"/>
+      </w:rPr>
+    </w:lvl>
+  </w:abstractNum>
+  <w:abstractNum w:abstractNumId="1" w15:restartNumberingAfterBreak="0">
+    <w:nsid w:val="0C5834AF"/>
+    <w:multiLevelType w:val="hybridMultilevel"/>
+    <w:tmpl w:val="CFD823E0"/>
+    <w:lvl w:ilvl="0" w:tplc="04090001">
+      <w:start w:val="1"/>
+      <w:numFmt w:val="bullet"/>
+      <w:lvlText w:val=""/>
+      <w:lvlJc w:val="left"/>
+      <w:pPr>
+        <w:ind w:left="2160" w:hanging="360"/>
+      </w:pPr>
+      <w:rPr>
+        <w:rFonts w:ascii="Symbol" w:hAnsi="Symbol" w:hint="default"/>
+      </w:rPr>
+    </w:lvl>
+    <w:lvl w:ilvl="1" w:tplc="04090003" w:tentative="1">
+      <w:start w:val="1"/>
+      <w:numFmt w:val="bullet"/>
+      <w:lvlText w:val="o"/>
+      <w:lvlJc w:val="left"/>
+      <w:pPr>
+        <w:ind w:left="2880" w:hanging="360"/>
+      </w:pPr>
+      <w:rPr>
+        <w:rFonts w:ascii="Courier New" w:hAnsi="Courier New" w:cs="Courier New" w:hint="default"/>
+      </w:rPr>
+    </w:lvl>
+    <w:lvl w:ilvl="2" w:tplc="04090005" w:tentative="1">
+      <w:start w:val="1"/>
+      <w:numFmt w:val="bullet"/>
+      <w:lvlText w:val=""/>
+      <w:lvlJc w:val="left"/>
+      <w:pPr>
+        <w:ind w:left="3600" w:hanging="360"/>
+      </w:pPr>
+      <w:rPr>
+        <w:rFonts w:ascii="Wingdings" w:hAnsi="Wingdings" w:hint="default"/>
+      </w:rPr>
+    </w:lvl>
+    <w:lvl w:ilvl="3" w:tplc="04090001" w:tentative="1">
+      <w:start w:val="1"/>
+      <w:numFmt w:val="bullet"/>
+      <w:lvlText w:val=""/>
+      <w:lvlJc w:val="left"/>
+      <w:pPr>
+        <w:ind w:left="4320" w:hanging="360"/>
+      </w:pPr>
+      <w:rPr>
+        <w:rFonts w:ascii="Symbol" w:hAnsi="Symbol" w:hint="default"/>
+      </w:rPr>
+    </w:lvl>
+    <w:lvl w:ilvl="4" w:tplc="04090003" w:tentative="1">
+      <w:start w:val="1"/>
+      <w:numFmt w:val="bullet"/>
+      <w:lvlText w:val="o"/>
+      <w:lvlJc w:val="left"/>
+      <w:pPr>
+        <w:ind w:left="5040" w:hanging="360"/>
+      </w:pPr>
+      <w:rPr>
+        <w:rFonts w:ascii="Courier New" w:hAnsi="Courier New" w:cs="Courier New" w:hint="default"/>
+      </w:rPr>
+    </w:lvl>
+    <w:lvl w:ilvl="5" w:tplc="04090005" w:tentative="1">
+      <w:start w:val="1"/>
+      <w:numFmt w:val="bullet"/>
+      <w:lvlText w:val=""/>
+      <w:lvlJc w:val="left"/>
+      <w:pPr>
+        <w:ind w:left="5760" w:hanging="360"/>
+      </w:pPr>
+      <w:rPr>
+        <w:rFonts w:ascii="Wingdings" w:hAnsi="Wingdings" w:hint="default"/>
+      </w:rPr>
+    </w:lvl>
+    <w:lvl w:ilvl="6" w:tplc="04090001" w:tentative="1">
+      <w:start w:val="1"/>
+      <w:numFmt w:val="bullet"/>
+      <w:lvlText w:val=""/>
+      <w:lvlJc w:val="left"/>
+      <w:pPr>
+        <w:ind w:left="6480" w:hanging="360"/>
+      </w:pPr>
+      <w:rPr>
+        <w:rFonts w:ascii="Symbol" w:hAnsi="Symbol" w:hint="default"/>
+      </w:rPr>
+    </w:lvl>
+    <w:lvl w:ilvl="7" w:tplc="04090003" w:tentative="1">
+      <w:start w:val="1"/>
+      <w:numFmt w:val="bullet"/>
+      <w:lvlText w:val="o"/>
+      <w:lvlJc w:val="left"/>
+      <w:pPr>
+        <w:ind w:left="7200" w:hanging="360"/>
+      </w:pPr>
+      <w:rPr>
+        <w:rFonts w:ascii="Courier New" w:hAnsi="Courier New" w:cs="Courier New" w:hint="default"/>
+      </w:rPr>
+    </w:lvl>
+    <w:lvl w:ilvl="8" w:tplc="04090005" w:tentative="1">
+      <w:start w:val="1"/>
+      <w:numFmt w:val="bullet"/>
+      <w:lvlText w:val=""/>
+      <w:lvlJc w:val="left"/>
+      <w:pPr>
+        <w:ind w:left="7920" w:hanging="360"/>
+      </w:pPr>
+      <w:rPr>
+        <w:rFonts w:ascii="Wingdings" w:hAnsi="Wingdings" w:hint="default"/>
+      </w:rPr>
+    </w:lvl>
+  </w:abstractNum>
+  <w:abstractNum w:abstractNumId="2" w15:restartNumberingAfterBreak="0">
+    <w:nsid w:val="13777A63"/>
+    <w:multiLevelType w:val="hybridMultilevel"/>
+    <w:tmpl w:val="D45C6008"/>
+    <w:lvl w:ilvl="0" w:tplc="04090001">
+      <w:start w:val="1"/>
+      <w:numFmt w:val="bullet"/>
+      <w:lvlText w:val=""/>
+      <w:lvlJc w:val="left"/>
+      <w:pPr>
+        <w:ind w:left="2070" w:hanging="360"/>
+      </w:pPr>
+      <w:rPr>
+        <w:rFonts w:ascii="Symbol" w:hAnsi="Symbol" w:hint="default"/>
+      </w:rPr>
+    </w:lvl>
+    <w:lvl w:ilvl="1" w:tplc="04090003" w:tentative="1">
+      <w:start w:val="1"/>
+      <w:numFmt w:val="bullet"/>
+      <w:lvlText w:val="o"/>
+      <w:lvlJc w:val="left"/>
+      <w:pPr>
+        <w:ind w:left="2790" w:hanging="360"/>
+      </w:pPr>
+      <w:rPr>
+        <w:rFonts w:ascii="Courier New" w:hAnsi="Courier New" w:cs="Courier New" w:hint="default"/>
+      </w:rPr>
+    </w:lvl>
+    <w:lvl w:ilvl="2" w:tplc="04090005" w:tentative="1">
+      <w:start w:val="1"/>
+      <w:numFmt w:val="bullet"/>
+      <w:lvlText w:val=""/>
+      <w:lvlJc w:val="left"/>
+      <w:pPr>
+        <w:ind w:left="3510" w:hanging="360"/>
+      </w:pPr>
+      <w:rPr>
+        <w:rFonts w:ascii="Wingdings" w:hAnsi="Wingdings" w:hint="default"/>
+      </w:rPr>
+    </w:lvl>
+    <w:lvl w:ilvl="3" w:tplc="04090001" w:tentative="1">
+      <w:start w:val="1"/>
+      <w:numFmt w:val="bullet"/>
+      <w:lvlText w:val=""/>
+      <w:lvlJc w:val="left"/>
+      <w:pPr>
+        <w:ind w:left="4230" w:hanging="360"/>
+      </w:pPr>
+      <w:rPr>
+        <w:rFonts w:ascii="Symbol" w:hAnsi="Symbol" w:hint="default"/>
+      </w:rPr>
+    </w:lvl>
+    <w:lvl w:ilvl="4" w:tplc="04090003" w:tentative="1">
+      <w:start w:val="1"/>
+      <w:numFmt w:val="bullet"/>
+      <w:lvlText w:val="o"/>
+      <w:lvlJc w:val="left"/>
+      <w:pPr>
+        <w:ind w:left="4950" w:hanging="360"/>
+      </w:pPr>
+      <w:rPr>
+        <w:rFonts w:ascii="Courier New" w:hAnsi="Courier New" w:cs="Courier New" w:hint="default"/>
+      </w:rPr>
+    </w:lvl>
+    <w:lvl w:ilvl="5" w:tplc="04090005" w:tentative="1">
+      <w:start w:val="1"/>
+      <w:numFmt w:val="bullet"/>
+      <w:lvlText w:val=""/>
+      <w:lvlJc w:val="left"/>
+      <w:pPr>
+        <w:ind w:left="5670" w:hanging="360"/>
+      </w:pPr>
+      <w:rPr>
+        <w:rFonts w:ascii="Wingdings" w:hAnsi="Wingdings" w:hint="default"/>
+      </w:rPr>
+    </w:lvl>
+    <w:lvl w:ilvl="6" w:tplc="04090001" w:tentative="1">
+      <w:start w:val="1"/>
+      <w:numFmt w:val="bullet"/>
+      <w:lvlText w:val=""/>
+      <w:lvlJc w:val="left"/>
+      <w:pPr>
+        <w:ind w:left="6390" w:hanging="360"/>
+      </w:pPr>
+      <w:rPr>
+        <w:rFonts w:ascii="Symbol" w:hAnsi="Symbol" w:hint="default"/>
+      </w:rPr>
+    </w:lvl>
+    <w:lvl w:ilvl="7" w:tplc="04090003" w:tentative="1">
+      <w:start w:val="1"/>
+      <w:numFmt w:val="bullet"/>
+      <w:lvlText w:val="o"/>
+      <w:lvlJc w:val="left"/>
+      <w:pPr>
+        <w:ind w:left="7110" w:hanging="360"/>
+      </w:pPr>
+      <w:rPr>
+        <w:rFonts w:ascii="Courier New" w:hAnsi="Courier New" w:cs="Courier New" w:hint="default"/>
+      </w:rPr>
+    </w:lvl>
+    <w:lvl w:ilvl="8" w:tplc="04090005" w:tentative="1">
+      <w:start w:val="1"/>
+      <w:numFmt w:val="bullet"/>
+      <w:lvlText w:val=""/>
+      <w:lvlJc w:val="left"/>
+      <w:pPr>
+        <w:ind w:left="7830" w:hanging="360"/>
+      </w:pPr>
+      <w:rPr>
+        <w:rFonts w:ascii="Wingdings" w:hAnsi="Wingdings" w:hint="default"/>
+      </w:rPr>
+    </w:lvl>
+  </w:abstractNum>
+  <w:abstractNum w:abstractNumId="3" w15:restartNumberingAfterBreak="0">
+    <w:nsid w:val="3B6A0272"/>
+    <w:multiLevelType w:val="hybridMultilevel"/>
+    <w:tmpl w:val="F9CA6F96"/>
+    <w:lvl w:ilvl="0" w:tplc="04090001">
+      <w:start w:val="1"/>
+      <w:numFmt w:val="bullet"/>
+      <w:lvlText w:val=""/>
+      <w:lvlJc w:val="left"/>
+      <w:pPr>
+        <w:ind w:left="720" w:hanging="360"/>
+      </w:pPr>
+      <w:rPr>
+        <w:rFonts w:ascii="Symbol" w:hAnsi="Symbol" w:hint="default"/>
+      </w:rPr>
+    </w:lvl>
+    <w:lvl w:ilvl="1" w:tplc="04090003" w:tentative="1">
+      <w:start w:val="1"/>
+      <w:numFmt w:val="bullet"/>
+      <w:lvlText w:val="o"/>
+      <w:lvlJc w:val="left"/>
+      <w:pPr>
+        <w:ind w:left="1440" w:hanging="360"/>
+      </w:pPr>
+      <w:rPr>
+        <w:rFonts w:ascii="Courier New" w:hAnsi="Courier New" w:cs="Courier New" w:hint="default"/>
+      </w:rPr>
+    </w:lvl>
+    <w:lvl w:ilvl="2" w:tplc="04090005" w:tentative="1">
+      <w:start w:val="1"/>
+      <w:numFmt w:val="bullet"/>
+      <w:lvlText w:val=""/>
+      <w:lvlJc w:val="left"/>
+      <w:pPr>
+        <w:ind w:left="2160" w:hanging="360"/>
+      </w:pPr>
+      <w:rPr>
+        <w:rFonts w:ascii="Wingdings" w:hAnsi="Wingdings" w:hint="default"/>
+      </w:rPr>
+    </w:lvl>
+    <w:lvl w:ilvl="3" w:tplc="04090001" w:tentative="1">
+      <w:start w:val="1"/>
+      <w:numFmt w:val="bullet"/>
+      <w:lvlText w:val=""/>
+      <w:lvlJc w:val="left"/>
+      <w:pPr>
+        <w:ind w:left="2880" w:hanging="360"/>
+      </w:pPr>
+      <w:rPr>
+        <w:rFonts w:ascii="Symbol" w:hAnsi="Symbol" w:hint="default"/>
+      </w:rPr>
+    </w:lvl>
+    <w:lvl w:ilvl="4" w:tplc="04090003" w:tentative="1">
+      <w:start w:val="1"/>
+      <w:numFmt w:val="bullet"/>
+      <w:lvlText w:val="o"/>
+      <w:lvlJc w:val="left"/>
+      <w:pPr>
+        <w:ind w:left="3600" w:hanging="360"/>
+      </w:pPr>
+      <w:rPr>
+        <w:rFonts w:ascii="Courier New" w:hAnsi="Courier New" w:cs="Courier New" w:hint="default"/>
+      </w:rPr>
+    </w:lvl>
+    <w:lvl w:ilvl="5" w:tplc="04090005" w:tentative="1">
+      <w:start w:val="1"/>
+      <w:numFmt w:val="bullet"/>
+      <w:lvlText w:val=""/>
+      <w:lvlJc w:val="left"/>
+      <w:pPr>
+        <w:ind w:left="4320" w:hanging="360"/>
+      </w:pPr>
+      <w:rPr>
+        <w:rFonts w:ascii="Wingdings" w:hAnsi="Wingdings" w:hint="default"/>
+      </w:rPr>
+    </w:lvl>
+    <w:lvl w:ilvl="6" w:tplc="04090001" w:tentative="1">
+      <w:start w:val="1"/>
+      <w:numFmt w:val="bullet"/>
+      <w:lvlText w:val=""/>
+      <w:lvlJc w:val="left"/>
+      <w:pPr>
+        <w:ind w:left="5040" w:hanging="360"/>
+      </w:pPr>
+      <w:rPr>
+        <w:rFonts w:ascii="Symbol" w:hAnsi="Symbol" w:hint="default"/>
+      </w:rPr>
+    </w:lvl>
+    <w:lvl w:ilvl="7" w:tplc="04090003" w:tentative="1">
+      <w:start w:val="1"/>
+      <w:numFmt w:val="bullet"/>
+      <w:lvlText w:val="o"/>
+      <w:lvlJc w:val="left"/>
+      <w:pPr>
+        <w:ind w:left="5760" w:hanging="360"/>
+      </w:pPr>
+      <w:rPr>
+        <w:rFonts w:ascii="Courier New" w:hAnsi="Courier New" w:cs="Courier New" w:hint="default"/>
+      </w:rPr>
+    </w:lvl>
+    <w:lvl w:ilvl="8" w:tplc="04090005" w:tentative="1">
+      <w:start w:val="1"/>
+      <w:numFmt w:val="bullet"/>
+      <w:lvlText w:val=""/>
+      <w:lvlJc w:val="left"/>
+      <w:pPr>
+        <w:ind w:left="6480" w:hanging="360"/>
+      </w:pPr>
+      <w:rPr>
+        <w:rFonts w:ascii="Wingdings" w:hAnsi="Wingdings" w:hint="default"/>
+      </w:rPr>
+    </w:lvl>
+  </w:abstractNum>
+  <w:abstractNum w:abstractNumId="4" w15:restartNumberingAfterBreak="0">
+    <w:nsid w:val="3E853611"/>
+    <w:multiLevelType w:val="hybridMultilevel"/>
+    <w:tmpl w:val="D87C89DE"/>
+    <w:lvl w:ilvl="0" w:tplc="04090001">
+      <w:start w:val="1"/>
+      <w:numFmt w:val="bullet"/>
+      <w:lvlText w:val=""/>
+      <w:lvlJc w:val="left"/>
+      <w:pPr>
+        <w:ind w:left="720" w:hanging="360"/>
+      </w:pPr>
+      <w:rPr>
+        <w:rFonts w:ascii="Symbol" w:hAnsi="Symbol" w:hint="default"/>
+      </w:rPr>
+    </w:lvl>
+    <w:lvl w:ilvl="1" w:tplc="04090003" w:tentative="1">
+      <w:start w:val="1"/>
+      <w:numFmt w:val="bullet"/>
+      <w:lvlText w:val="o"/>
+      <w:lvlJc w:val="left"/>
+      <w:pPr>
+        <w:ind w:left="1440" w:hanging="360"/>
+      </w:pPr>
+      <w:rPr>
+        <w:rFonts w:ascii="Courier New" w:hAnsi="Courier New" w:cs="Courier New" w:hint="default"/>
+      </w:rPr>
+    </w:lvl>
+    <w:lvl w:ilvl="2" w:tplc="04090005" w:tentative="1">
+      <w:start w:val="1"/>
+      <w:numFmt w:val="bullet"/>
+      <w:lvlText w:val=""/>
+      <w:lvlJc w:val="left"/>
+      <w:pPr>
+        <w:ind w:left="2160" w:hanging="360"/>
+      </w:pPr>
+      <w:rPr>
+        <w:rFonts w:ascii="Wingdings" w:hAnsi="Wingdings" w:hint="default"/>
+      </w:rPr>
+    </w:lvl>
+    <w:lvl w:ilvl="3" w:tplc="04090001" w:tentative="1">
+      <w:start w:val="1"/>
+      <w:numFmt w:val="bullet"/>
+      <w:lvlText w:val=""/>
+      <w:lvlJc w:val="left"/>
+      <w:pPr>
+        <w:ind w:left="2880" w:hanging="360"/>
+      </w:pPr>
+      <w:rPr>
+        <w:rFonts w:ascii="Symbol" w:hAnsi="Symbol" w:hint="default"/>
+      </w:rPr>
+    </w:lvl>
+    <w:lvl w:ilvl="4" w:tplc="04090003" w:tentative="1">
+      <w:start w:val="1"/>
+      <w:numFmt w:val="bullet"/>
+      <w:lvlText w:val="o"/>
+      <w:lvlJc w:val="left"/>
+      <w:pPr>
+        <w:ind w:left="3600" w:hanging="360"/>
+      </w:pPr>
+      <w:rPr>
+        <w:rFonts w:ascii="Courier New" w:hAnsi="Courier New" w:cs="Courier New" w:hint="default"/>
+      </w:rPr>
+    </w:lvl>
+    <w:lvl w:ilvl="5" w:tplc="04090005" w:tentative="1">
+      <w:start w:val="1"/>
+      <w:numFmt w:val="bullet"/>
+      <w:lvlText w:val=""/>
+      <w:lvlJc w:val="left"/>
+      <w:pPr>
+        <w:ind w:left="4320" w:hanging="360"/>
+      </w:pPr>
+      <w:rPr>
+        <w:rFonts w:ascii="Wingdings" w:hAnsi="Wingdings" w:hint="default"/>
+      </w:rPr>
+    </w:lvl>
+    <w:lvl w:ilvl="6" w:tplc="04090001" w:tentative="1">
+      <w:start w:val="1"/>
+      <w:numFmt w:val="bullet"/>
+      <w:lvlText w:val=""/>
+      <w:lvlJc w:val="left"/>
+      <w:pPr>
+        <w:ind w:left="5040" w:hanging="360"/>
+      </w:pPr>
+      <w:rPr>
+        <w:rFonts w:ascii="Symbol" w:hAnsi="Symbol" w:hint="default"/>
+      </w:rPr>
+    </w:lvl>
+    <w:lvl w:ilvl="7" w:tplc="04090003" w:tentative="1">
+      <w:start w:val="1"/>
+      <w:numFmt w:val="bullet"/>
+      <w:lvlText w:val="o"/>
+      <w:lvlJc w:val="left"/>
+      <w:pPr>
+        <w:ind w:left="5760" w:hanging="360"/>
+      </w:pPr>
+      <w:rPr>
+        <w:rFonts w:ascii="Courier New" w:hAnsi="Courier New" w:cs="Courier New" w:hint="default"/>
+      </w:rPr>
+    </w:lvl>
+    <w:lvl w:ilvl="8" w:tplc="04090005" w:tentative="1">
+      <w:start w:val="1"/>
+      <w:numFmt w:val="bullet"/>
+      <w:lvlText w:val=""/>
+      <w:lvlJc w:val="left"/>
+      <w:pPr>
+        <w:ind w:left="6480" w:hanging="360"/>
+      </w:pPr>
+      <w:rPr>
+        <w:rFonts w:ascii="Wingdings" w:hAnsi="Wingdings" w:hint="default"/>
+      </w:rPr>
+    </w:lvl>
+  </w:abstractNum>
+  <w:abstractNum w:abstractNumId="5" w15:restartNumberingAfterBreak="0">
+    <w:nsid w:val="42EE5A39"/>
+    <w:multiLevelType w:val="hybridMultilevel"/>
+    <w:tmpl w:val="1B7476DE"/>
+    <w:lvl w:ilvl="0" w:tplc="04090001">
+      <w:start w:val="1"/>
+      <w:numFmt w:val="bullet"/>
+      <w:lvlText w:val=""/>
+      <w:lvlJc w:val="left"/>
+      <w:pPr>
+        <w:ind w:left="1800" w:hanging="360"/>
+      </w:pPr>
+      <w:rPr>
+        <w:rFonts w:ascii="Symbol" w:hAnsi="Symbol" w:hint="default"/>
+      </w:rPr>
+    </w:lvl>
+    <w:lvl w:ilvl="1" w:tplc="04090003" w:tentative="1">
+      <w:start w:val="1"/>
+      <w:numFmt w:val="bullet"/>
+      <w:lvlText w:val="o"/>
+      <w:lvlJc w:val="left"/>
+      <w:pPr>
+        <w:ind w:left="2520" w:hanging="360"/>
+      </w:pPr>
+      <w:rPr>
+        <w:rFonts w:ascii="Courier New" w:hAnsi="Courier New" w:cs="Courier New" w:hint="default"/>
+      </w:rPr>
+    </w:lvl>
+    <w:lvl w:ilvl="2" w:tplc="04090005" w:tentative="1">
+      <w:start w:val="1"/>
+      <w:numFmt w:val="bullet"/>
+      <w:lvlText w:val=""/>
+      <w:lvlJc w:val="left"/>
+      <w:pPr>
+        <w:ind w:left="3240" w:hanging="360"/>
+      </w:pPr>
+      <w:rPr>
+        <w:rFonts w:ascii="Wingdings" w:hAnsi="Wingdings" w:hint="default"/>
+      </w:rPr>
+    </w:lvl>
+    <w:lvl w:ilvl="3" w:tplc="04090001" w:tentative="1">
+      <w:start w:val="1"/>
+      <w:numFmt w:val="bullet"/>
+      <w:lvlText w:val=""/>
+      <w:lvlJc w:val="left"/>
+      <w:pPr>
+        <w:ind w:left="3960" w:hanging="360"/>
+      </w:pPr>
+      <w:rPr>
+        <w:rFonts w:ascii="Symbol" w:hAnsi="Symbol" w:hint="default"/>
+      </w:rPr>
+    </w:lvl>
+    <w:lvl w:ilvl="4" w:tplc="04090003" w:tentative="1">
+      <w:start w:val="1"/>
+      <w:numFmt w:val="bullet"/>
+      <w:lvlText w:val="o"/>
+      <w:lvlJc w:val="left"/>
+      <w:pPr>
+        <w:ind w:left="4680" w:hanging="360"/>
+      </w:pPr>
+      <w:rPr>
+        <w:rFonts w:ascii="Courier New" w:hAnsi="Courier New" w:cs="Courier New" w:hint="default"/>
+      </w:rPr>
+    </w:lvl>
+    <w:lvl w:ilvl="5" w:tplc="04090005" w:tentative="1">
+      <w:start w:val="1"/>
+      <w:numFmt w:val="bullet"/>
+      <w:lvlText w:val=""/>
+      <w:lvlJc w:val="left"/>
+      <w:pPr>
+        <w:ind w:left="5400" w:hanging="360"/>
+      </w:pPr>
+      <w:rPr>
+        <w:rFonts w:ascii="Wingdings" w:hAnsi="Wingdings" w:hint="default"/>
+      </w:rPr>
+    </w:lvl>
+    <w:lvl w:ilvl="6" w:tplc="04090001" w:tentative="1">
+      <w:start w:val="1"/>
+      <w:numFmt w:val="bullet"/>
+      <w:lvlText w:val=""/>
+      <w:lvlJc w:val="left"/>
+      <w:pPr>
+        <w:ind w:left="6120" w:hanging="360"/>
+      </w:pPr>
+      <w:rPr>
+        <w:rFonts w:ascii="Symbol" w:hAnsi="Symbol" w:hint="default"/>
+      </w:rPr>
+    </w:lvl>
+    <w:lvl w:ilvl="7" w:tplc="04090003" w:tentative="1">
+      <w:start w:val="1"/>
+      <w:numFmt w:val="bullet"/>
+      <w:lvlText w:val="o"/>
+      <w:lvlJc w:val="left"/>
+      <w:pPr>
+        <w:ind w:left="6840" w:hanging="360"/>
+      </w:pPr>
+      <w:rPr>
+        <w:rFonts w:ascii="Courier New" w:hAnsi="Courier New" w:cs="Courier New" w:hint="default"/>
+      </w:rPr>
+    </w:lvl>
+    <w:lvl w:ilvl="8" w:tplc="04090005" w:tentative="1">
+      <w:start w:val="1"/>
+      <w:numFmt w:val="bullet"/>
+      <w:lvlText w:val=""/>
+      <w:lvlJc w:val="left"/>
+      <w:pPr>
+        <w:ind w:left="7560" w:hanging="360"/>
+      </w:pPr>
+      <w:rPr>
+        <w:rFonts w:ascii="Wingdings" w:hAnsi="Wingdings" w:hint="default"/>
+      </w:rPr>
+    </w:lvl>
+  </w:abstractNum>
+  <w:abstractNum w:abstractNumId="6" w15:restartNumberingAfterBreak="0">
+    <w:nsid w:val="63E64CEB"/>
+    <w:multiLevelType w:val="hybridMultilevel"/>
+    <w:tmpl w:val="191A62DE"/>
+    <w:lvl w:ilvl="0" w:tplc="04090001">
+      <w:start w:val="1"/>
+      <w:numFmt w:val="bullet"/>
+      <w:lvlText w:val=""/>
+      <w:lvlJc w:val="left"/>
+      <w:pPr>
+        <w:ind w:left="1440" w:hanging="360"/>
+      </w:pPr>
+      <w:rPr>
+        <w:rFonts w:ascii="Symbol" w:hAnsi="Symbol" w:hint="default"/>
+      </w:rPr>
+    </w:lvl>
+    <w:lvl w:ilvl="1" w:tplc="04090003" w:tentative="1">
+      <w:start w:val="1"/>
+      <w:numFmt w:val="bullet"/>
+      <w:lvlText w:val="o"/>
+      <w:lvlJc w:val="left"/>
+      <w:pPr>
+        <w:ind w:left="2160" w:hanging="360"/>
+      </w:pPr>
+      <w:rPr>
+        <w:rFonts w:ascii="Courier New" w:hAnsi="Courier New" w:cs="Courier New" w:hint="default"/>
+      </w:rPr>
+    </w:lvl>
+    <w:lvl w:ilvl="2" w:tplc="04090005" w:tentative="1">
+      <w:start w:val="1"/>
+      <w:numFmt w:val="bullet"/>
+      <w:lvlText w:val=""/>
+      <w:lvlJc w:val="left"/>
+      <w:pPr>
+        <w:ind w:left="2880" w:hanging="360"/>
+      </w:pPr>
+      <w:rPr>
+        <w:rFonts w:ascii="Wingdings" w:hAnsi="Wingdings" w:hint="default"/>
+      </w:rPr>
+    </w:lvl>
+    <w:lvl w:ilvl="3" w:tplc="04090001" w:tentative="1">
+      <w:start w:val="1"/>
+      <w:numFmt w:val="bullet"/>
+      <w:lvlText w:val=""/>
+      <w:lvlJc w:val="left"/>
+      <w:pPr>
+        <w:ind w:left="3600" w:hanging="360"/>
+      </w:pPr>
+      <w:rPr>
+        <w:rFonts w:ascii="Symbol" w:hAnsi="Symbol" w:hint="default"/>
+      </w:rPr>
+    </w:lvl>
+    <w:lvl w:ilvl="4" w:tplc="04090003" w:tentative="1">
+      <w:start w:val="1"/>
+      <w:numFmt w:val="bullet"/>
+      <w:lvlText w:val="o"/>
+      <w:lvlJc w:val="left"/>
+      <w:pPr>
+        <w:ind w:left="4320" w:hanging="360"/>
+      </w:pPr>
+      <w:rPr>
+        <w:rFonts w:ascii="Courier New" w:hAnsi="Courier New" w:cs="Courier New" w:hint="default"/>
+      </w:rPr>
+    </w:lvl>
+    <w:lvl w:ilvl="5" w:tplc="04090005" w:tentative="1">
+      <w:start w:val="1"/>
+      <w:numFmt w:val="bullet"/>
+      <w:lvlText w:val=""/>
+      <w:lvlJc w:val="left"/>
+      <w:pPr>
+        <w:ind w:left="5040" w:hanging="360"/>
+      </w:pPr>
+      <w:rPr>
+        <w:rFonts w:ascii="Wingdings" w:hAnsi="Wingdings" w:hint="default"/>
+      </w:rPr>
+    </w:lvl>
+    <w:lvl w:ilvl="6" w:tplc="04090001" w:tentative="1">
+      <w:start w:val="1"/>
+      <w:numFmt w:val="bullet"/>
+      <w:lvlText w:val=""/>
+      <w:lvlJc w:val="left"/>
+      <w:pPr>
+        <w:ind w:left="5760" w:hanging="360"/>
+      </w:pPr>
+      <w:rPr>
+        <w:rFonts w:ascii="Symbol" w:hAnsi="Symbol" w:hint="default"/>
+      </w:rPr>
+    </w:lvl>
+    <w:lvl w:ilvl="7" w:tplc="04090003" w:tentative="1">
+      <w:start w:val="1"/>
+      <w:numFmt w:val="bullet"/>
+      <w:lvlText w:val="o"/>
+      <w:lvlJc w:val="left"/>
+      <w:pPr>
+        <w:ind w:left="6480" w:hanging="360"/>
+      </w:pPr>
+      <w:rPr>
+        <w:rFonts w:ascii="Courier New" w:hAnsi="Courier New" w:cs="Courier New" w:hint="default"/>
+      </w:rPr>
+    </w:lvl>
+    <w:lvl w:ilvl="8" w:tplc="04090005" w:tentative="1">
+      <w:start w:val="1"/>
+      <w:numFmt w:val="bullet"/>
+      <w:lvlText w:val=""/>
+      <w:lvlJc w:val="left"/>
+      <w:pPr>
+        <w:ind w:left="7200" w:hanging="360"/>
+      </w:pPr>
+      <w:rPr>
+        <w:rFonts w:ascii="Wingdings" w:hAnsi="Wingdings" w:hint="default"/>
+      </w:rPr>
+    </w:lvl>
+  </w:abstractNum>
+  <w:abstractNum w:abstractNumId="7" w15:restartNumberingAfterBreak="0">
+    <w:nsid w:val="73F1414F"/>
+    <w:multiLevelType w:val="hybridMultilevel"/>
+    <w:tmpl w:val="71F0738C"/>
+    <w:lvl w:ilvl="0" w:tplc="04090001">
+      <w:start w:val="1"/>
+      <w:numFmt w:val="bullet"/>
+      <w:lvlText w:val=""/>
+      <w:lvlJc w:val="left"/>
+      <w:pPr>
+        <w:ind w:left="2160" w:hanging="360"/>
+      </w:pPr>
+      <w:rPr>
+        <w:rFonts w:ascii="Symbol" w:hAnsi="Symbol" w:hint="default"/>
+      </w:rPr>
+    </w:lvl>
+    <w:lvl w:ilvl="1" w:tplc="04090003" w:tentative="1">
+      <w:start w:val="1"/>
+      <w:numFmt w:val="bullet"/>
+      <w:lvlText w:val="o"/>
+      <w:lvlJc w:val="left"/>
+      <w:pPr>
+        <w:ind w:left="2880" w:hanging="360"/>
+      </w:pPr>
+      <w:rPr>
+        <w:rFonts w:ascii="Courier New" w:hAnsi="Courier New" w:cs="Courier New" w:hint="default"/>
+      </w:rPr>
+    </w:lvl>
+    <w:lvl w:ilvl="2" w:tplc="04090005" w:tentative="1">
+      <w:start w:val="1"/>
+      <w:numFmt w:val="bullet"/>
+      <w:lvlText w:val=""/>
+      <w:lvlJc w:val="left"/>
+      <w:pPr>
+        <w:ind w:left="3600" w:hanging="360"/>
+      </w:pPr>
+      <w:rPr>
+        <w:rFonts w:ascii="Wingdings" w:hAnsi="Wingdings" w:hint="default"/>
+      </w:rPr>
+    </w:lvl>
+    <w:lvl w:ilvl="3" w:tplc="04090001" w:tentative="1">
+      <w:start w:val="1"/>
+      <w:numFmt w:val="bullet"/>
+      <w:lvlText w:val=""/>
+      <w:lvlJc w:val="left"/>
+      <w:pPr>
+        <w:ind w:left="4320" w:hanging="360"/>
+      </w:pPr>
+      <w:rPr>
+        <w:rFonts w:ascii="Symbol" w:hAnsi="Symbol" w:hint="default"/>
+      </w:rPr>
+    </w:lvl>
+    <w:lvl w:ilvl="4" w:tplc="04090003" w:tentative="1">
+      <w:start w:val="1"/>
+      <w:numFmt w:val="bullet"/>
+      <w:lvlText w:val="o"/>
+      <w:lvlJc w:val="left"/>
+      <w:pPr>
+        <w:ind w:left="5040" w:hanging="360"/>
+      </w:pPr>
+      <w:rPr>
+        <w:rFonts w:ascii="Courier New" w:hAnsi="Courier New" w:cs="Courier New" w:hint="default"/>
+      </w:rPr>
+    </w:lvl>
+    <w:lvl w:ilvl="5" w:tplc="04090005" w:tentative="1">
+      <w:start w:val="1"/>
+      <w:numFmt w:val="bullet"/>
+      <w:lvlText w:val=""/>
+      <w:lvlJc w:val="left"/>
+      <w:pPr>
+        <w:ind w:left="5760" w:hanging="360"/>
+      </w:pPr>
+      <w:rPr>
+        <w:rFonts w:ascii="Wingdings" w:hAnsi="Wingdings" w:hint="default"/>
+      </w:rPr>
+    </w:lvl>
+    <w:lvl w:ilvl="6" w:tplc="04090001" w:tentative="1">
+      <w:start w:val="1"/>
+      <w:numFmt w:val="bullet"/>
+      <w:lvlText w:val=""/>
+      <w:lvlJc w:val="left"/>
+      <w:pPr>
+        <w:ind w:left="6480" w:hanging="360"/>
+      </w:pPr>
+      <w:rPr>
+        <w:rFonts w:ascii="Symbol" w:hAnsi="Symbol" w:hint="default"/>
+      </w:rPr>
+    </w:lvl>
+    <w:lvl w:ilvl="7" w:tplc="04090003" w:tentative="1">
+      <w:start w:val="1"/>
+      <w:numFmt w:val="bullet"/>
+      <w:lvlText w:val="o"/>
+      <w:lvlJc w:val="left"/>
+      <w:pPr>
+        <w:ind w:left="7200" w:hanging="360"/>
+      </w:pPr>
+      <w:rPr>
+        <w:rFonts w:ascii="Courier New" w:hAnsi="Courier New" w:cs="Courier New" w:hint="default"/>
+      </w:rPr>
+    </w:lvl>
+    <w:lvl w:ilvl="8" w:tplc="04090005" w:tentative="1">
+      <w:start w:val="1"/>
+      <w:numFmt w:val="bullet"/>
+      <w:lvlText w:val=""/>
+      <w:lvlJc w:val="left"/>
+      <w:pPr>
+        <w:ind w:left="7920" w:hanging="360"/>
+      </w:pPr>
+      <w:rPr>
+        <w:rFonts w:ascii="Wingdings" w:hAnsi="Wingdings" w:hint="default"/>
+      </w:rPr>
+    </w:lvl>
+  </w:abstractNum>
+  <w:abstractNum w:abstractNumId="8" w15:restartNumberingAfterBreak="0">
+    <w:nsid w:val="7AA97E7B"/>
+    <w:multiLevelType w:val="hybridMultilevel"/>
+    <w:tmpl w:val="F41EC480"/>
+    <w:lvl w:ilvl="0" w:tplc="04090001">
+      <w:start w:val="1"/>
+      <w:numFmt w:val="bullet"/>
+      <w:lvlText w:val=""/>
+      <w:lvlJc w:val="left"/>
+      <w:pPr>
+        <w:ind w:left="1800" w:hanging="360"/>
+      </w:pPr>
+      <w:rPr>
+        <w:rFonts w:ascii="Symbol" w:hAnsi="Symbol" w:hint="default"/>
+      </w:rPr>
+    </w:lvl>
+    <w:lvl w:ilvl="1" w:tplc="04090003" w:tentative="1">
+      <w:start w:val="1"/>
+      <w:numFmt w:val="bullet"/>
+      <w:lvlText w:val="o"/>
+      <w:lvlJc w:val="left"/>
+      <w:pPr>
+        <w:ind w:left="2520" w:hanging="360"/>
+      </w:pPr>
+      <w:rPr>
+        <w:rFonts w:ascii="Courier New" w:hAnsi="Courier New" w:cs="Courier New" w:hint="default"/>
+      </w:rPr>
+    </w:lvl>
+    <w:lvl w:ilvl="2" w:tplc="04090005" w:tentative="1">
+      <w:start w:val="1"/>
+      <w:numFmt w:val="bullet"/>
+      <w:lvlText w:val=""/>
+      <w:lvlJc w:val="left"/>
+      <w:pPr>
+        <w:ind w:left="3240" w:hanging="360"/>
+      </w:pPr>
+      <w:rPr>
+        <w:rFonts w:ascii="Wingdings" w:hAnsi="Wingdings" w:hint="default"/>
+      </w:rPr>
+    </w:lvl>
+    <w:lvl w:ilvl="3" w:tplc="04090001" w:tentative="1">
+      <w:start w:val="1"/>
+      <w:numFmt w:val="bullet"/>
+      <w:lvlText w:val=""/>
+      <w:lvlJc w:val="left"/>
+      <w:pPr>
+        <w:ind w:left="3960" w:hanging="360"/>
+      </w:pPr>
+      <w:rPr>
+        <w:rFonts w:ascii="Symbol" w:hAnsi="Symbol" w:hint="default"/>
+      </w:rPr>
+    </w:lvl>
+    <w:lvl w:ilvl="4" w:tplc="04090003" w:tentative="1">
+      <w:start w:val="1"/>
+      <w:numFmt w:val="bullet"/>
+      <w:lvlText w:val="o"/>
+      <w:lvlJc w:val="left"/>
+      <w:pPr>
+        <w:ind w:left="4680" w:hanging="360"/>
+      </w:pPr>
+      <w:rPr>
+        <w:rFonts w:ascii="Courier New" w:hAnsi="Courier New" w:cs="Courier New" w:hint="default"/>
+      </w:rPr>
+    </w:lvl>
+    <w:lvl w:ilvl="5" w:tplc="04090005" w:tentative="1">
+      <w:start w:val="1"/>
+      <w:numFmt w:val="bullet"/>
+      <w:lvlText w:val=""/>
+      <w:lvlJc w:val="left"/>
+      <w:pPr>
+        <w:ind w:left="5400" w:hanging="360"/>
+      </w:pPr>
+      <w:rPr>
+        <w:rFonts w:ascii="Wingdings" w:hAnsi="Wingdings" w:hint="default"/>
+      </w:rPr>
+    </w:lvl>
+    <w:lvl w:ilvl="6" w:tplc="04090001" w:tentative="1">
+      <w:start w:val="1"/>
+      <w:numFmt w:val="bullet"/>
+      <w:lvlText w:val=""/>
+      <w:lvlJc w:val="left"/>
+      <w:pPr>
+        <w:ind w:left="6120" w:hanging="360"/>
+      </w:pPr>
+      <w:rPr>
+        <w:rFonts w:ascii="Symbol" w:hAnsi="Symbol" w:hint="default"/>
+      </w:rPr>
+    </w:lvl>
+    <w:lvl w:ilvl="7" w:tplc="04090003" w:tentative="1">
+      <w:start w:val="1"/>
+      <w:numFmt w:val="bullet"/>
+      <w:lvlText w:val="o"/>
+      <w:lvlJc w:val="left"/>
+      <w:pPr>
+        <w:ind w:left="6840" w:hanging="360"/>
+      </w:pPr>
+      <w:rPr>
+        <w:rFonts w:ascii="Courier New" w:hAnsi="Courier New" w:cs="Courier New" w:hint="default"/>
+      </w:rPr>
+    </w:lvl>
+    <w:lvl w:ilvl="8" w:tplc="04090005" w:tentative="1">
+      <w:start w:val="1"/>
+      <w:numFmt w:val="bullet"/>
+      <w:lvlText w:val=""/>
+      <w:lvlJc w:val="left"/>
+      <w:pPr>
+        <w:ind w:left="7560" w:hanging="360"/>
+      </w:pPr>
+      <w:rPr>
+        <w:rFonts w:ascii="Wingdings" w:hAnsi="Wingdings" w:hint="default"/>
+      </w:rPr>
+    </w:lvl>
+  </w:abstractNum>
+  <w:abstractNum w:abstractNumId="9" w15:restartNumberingAfterBreak="0">
+    <w:nsid w:val="7ABC5AB2"/>
+    <w:multiLevelType w:val="hybridMultilevel"/>
+    <w:tmpl w:val="54C81276"/>
+    <w:lvl w:ilvl="0" w:tplc="04090001">
+      <w:start w:val="1"/>
+      <w:numFmt w:val="bullet"/>
+      <w:lvlText w:val=""/>
+      <w:lvlJc w:val="left"/>
+      <w:pPr>
+        <w:ind w:left="1440" w:hanging="360"/>
+      </w:pPr>
+      <w:rPr>
+        <w:rFonts w:ascii="Symbol" w:hAnsi="Symbol" w:hint="default"/>
+      </w:rPr>
+    </w:lvl>
+    <w:lvl w:ilvl="1" w:tplc="04090003" w:tentative="1">
+      <w:start w:val="1"/>
+      <w:numFmt w:val="bullet"/>
+      <w:lvlText w:val="o"/>
+      <w:lvlJc w:val="left"/>
+      <w:pPr>
+        <w:ind w:left="2160" w:hanging="360"/>
+      </w:pPr>
+      <w:rPr>
+        <w:rFonts w:ascii="Courier New" w:hAnsi="Courier New" w:cs="Courier New" w:hint="default"/>
+      </w:rPr>
+    </w:lvl>
+    <w:lvl w:ilvl="2" w:tplc="04090005" w:tentative="1">
+      <w:start w:val="1"/>
+      <w:numFmt w:val="bullet"/>
+      <w:lvlText w:val=""/>
+      <w:lvlJc w:val="left"/>
+      <w:pPr>
+        <w:ind w:left="2880" w:hanging="360"/>
+      </w:pPr>
+      <w:rPr>
+        <w:rFonts w:ascii="Wingdings" w:hAnsi="Wingdings" w:hint="default"/>
+      </w:rPr>
+    </w:lvl>
+    <w:lvl w:ilvl="3" w:tplc="04090001" w:tentative="1">
+      <w:start w:val="1"/>
+      <w:numFmt w:val="bullet"/>
+      <w:lvlText w:val=""/>
+      <w:lvlJc w:val="left"/>
+      <w:pPr>
+        <w:ind w:left="3600" w:hanging="360"/>
+      </w:pPr>
+      <w:rPr>
+        <w:rFonts w:ascii="Symbol" w:hAnsi="Symbol" w:hint="default"/>
+      </w:rPr>
+    </w:lvl>
+    <w:lvl w:ilvl="4" w:tplc="04090003" w:tentative="1">
+      <w:start w:val="1"/>
+      <w:numFmt w:val="bullet"/>
+      <w:lvlText w:val="o"/>
+      <w:lvlJc w:val="left"/>
+      <w:pPr>
+        <w:ind w:left="4320" w:hanging="360"/>
+      </w:pPr>
+      <w:rPr>
+        <w:rFonts w:ascii="Courier New" w:hAnsi="Courier New" w:cs="Courier New" w:hint="default"/>
+      </w:rPr>
+    </w:lvl>
+    <w:lvl w:ilvl="5" w:tplc="04090005" w:tentative="1">
+      <w:start w:val="1"/>
+      <w:numFmt w:val="bullet"/>
+      <w:lvlText w:val=""/>
+      <w:lvlJc w:val="left"/>
+      <w:pPr>
+        <w:ind w:left="5040" w:hanging="360"/>
+      </w:pPr>
+      <w:rPr>
+        <w:rFonts w:ascii="Wingdings" w:hAnsi="Wingdings" w:hint="default"/>
+      </w:rPr>
+    </w:lvl>
+    <w:lvl w:ilvl="6" w:tplc="04090001" w:tentative="1">
+      <w:start w:val="1"/>
+      <w:numFmt w:val="bullet"/>
+      <w:lvlText w:val=""/>
+      <w:lvlJc w:val="left"/>
+      <w:pPr>
+        <w:ind w:left="5760" w:hanging="360"/>
+      </w:pPr>
+      <w:rPr>
+        <w:rFonts w:ascii="Symbol" w:hAnsi="Symbol" w:hint="default"/>
+      </w:rPr>
+    </w:lvl>
+    <w:lvl w:ilvl="7" w:tplc="04090003" w:tentative="1">
+      <w:start w:val="1"/>
+      <w:numFmt w:val="bullet"/>
+      <w:lvlText w:val="o"/>
+      <w:lvlJc w:val="left"/>
+      <w:pPr>
+        <w:ind w:left="6480" w:hanging="360"/>
+      </w:pPr>
+      <w:rPr>
+        <w:rFonts w:ascii="Courier New" w:hAnsi="Courier New" w:cs="Courier New" w:hint="default"/>
+      </w:rPr>
+    </w:lvl>
+    <w:lvl w:ilvl="8" w:tplc="04090005" w:tentative="1">
+      <w:start w:val="1"/>
+      <w:numFmt w:val="bullet"/>
+      <w:lvlText w:val=""/>
+      <w:lvlJc w:val="left"/>
+      <w:pPr>
+        <w:ind w:left="7200" w:hanging="360"/>
+      </w:pPr>
+      <w:rPr>
+        <w:rFonts w:ascii="Wingdings" w:hAnsi="Wingdings" w:hint="default"/>
+      </w:rPr>
+    </w:lvl>
+  </w:abstractNum>
+  <w:abstractNum w:abstractNumId="10" w15:restartNumberingAfterBreak="0">
+    <w:nsid w:val="7F536956"/>
+    <w:multiLevelType w:val="hybridMultilevel"/>
+    <w:tmpl w:val="9FECC8DC"/>
+    <w:lvl w:ilvl="0" w:tplc="04090001">
+      <w:start w:val="1"/>
+      <w:numFmt w:val="bullet"/>
+      <w:lvlText w:val=""/>
+      <w:lvlJc w:val="left"/>
+      <w:pPr>
+        <w:ind w:left="720" w:hanging="360"/>
+      </w:pPr>
+      <w:rPr>
+        <w:rFonts w:ascii="Symbol" w:hAnsi="Symbol" w:hint="default"/>
+      </w:rPr>
+    </w:lvl>
+    <w:lvl w:ilvl="1" w:tplc="04090003" w:tentative="1">
+      <w:start w:val="1"/>
+      <w:numFmt w:val="bullet"/>
+      <w:lvlText w:val="o"/>
+      <w:lvlJc w:val="left"/>
+      <w:pPr>
+        <w:ind w:left="1440" w:hanging="360"/>
+      </w:pPr>
+      <w:rPr>
+        <w:rFonts w:ascii="Courier New" w:hAnsi="Courier New" w:cs="Courier New" w:hint="default"/>
+      </w:rPr>
+    </w:lvl>
+    <w:lvl w:ilvl="2" w:tplc="04090005" w:tentative="1">
+      <w:start w:val="1"/>
+      <w:numFmt w:val="bullet"/>
+      <w:lvlText w:val=""/>
+      <w:lvlJc w:val="left"/>
+      <w:pPr>
+        <w:ind w:left="2160" w:hanging="360"/>
+      </w:pPr>
+      <w:rPr>
+        <w:rFonts w:ascii="Wingdings" w:hAnsi="Wingdings" w:hint="default"/>
+      </w:rPr>
+    </w:lvl>
+    <w:lvl w:ilvl="3" w:tplc="04090001" w:tentative="1">
+      <w:start w:val="1"/>
+      <w:numFmt w:val="bullet"/>
+      <w:lvlText w:val=""/>
+      <w:lvlJc w:val="left"/>
+      <w:pPr>
+        <w:ind w:left="2880" w:hanging="360"/>
+      </w:pPr>
+      <w:rPr>
+        <w:rFonts w:ascii="Symbol" w:hAnsi="Symbol" w:hint="default"/>
+      </w:rPr>
+    </w:lvl>
+    <w:lvl w:ilvl="4" w:tplc="04090003" w:tentative="1">
+      <w:start w:val="1"/>
+      <w:numFmt w:val="bullet"/>
+      <w:lvlText w:val="o"/>
+      <w:lvlJc w:val="left"/>
+      <w:pPr>
+        <w:ind w:left="3600" w:hanging="360"/>
+      </w:pPr>
+      <w:rPr>
+        <w:rFonts w:ascii="Courier New" w:hAnsi="Courier New" w:cs="Courier New" w:hint="default"/>
+      </w:rPr>
+    </w:lvl>
+    <w:lvl w:ilvl="5" w:tplc="04090005" w:tentative="1">
+      <w:start w:val="1"/>
+      <w:numFmt w:val="bullet"/>
+      <w:lvlText w:val=""/>
+      <w:lvlJc w:val="left"/>
+      <w:pPr>
+        <w:ind w:left="4320" w:hanging="360"/>
+      </w:pPr>
+      <w:rPr>
+        <w:rFonts w:ascii="Wingdings" w:hAnsi="Wingdings" w:hint="default"/>
+      </w:rPr>
+    </w:lvl>
+    <w:lvl w:ilvl="6" w:tplc="04090001" w:tentative="1">
+      <w:start w:val="1"/>
+      <w:numFmt w:val="bullet"/>
+      <w:lvlText w:val=""/>
+      <w:lvlJc w:val="left"/>
+      <w:pPr>
+        <w:ind w:left="5040" w:hanging="360"/>
+      </w:pPr>
+      <w:rPr>
+        <w:rFonts w:ascii="Symbol" w:hAnsi="Symbol" w:hint="default"/>
+      </w:rPr>
+    </w:lvl>
+    <w:lvl w:ilvl="7" w:tplc="04090003" w:tentative="1">
+      <w:start w:val="1"/>
+      <w:numFmt w:val="bullet"/>
+      <w:lvlText w:val="o"/>
+      <w:lvlJc w:val="left"/>
+      <w:pPr>
+        <w:ind w:left="5760" w:hanging="360"/>
+      </w:pPr>
+      <w:rPr>
+        <w:rFonts w:ascii="Courier New" w:hAnsi="Courier New" w:cs="Courier New" w:hint="default"/>
+      </w:rPr>
+    </w:lvl>
+    <w:lvl w:ilvl="8" w:tplc="04090005" w:tentative="1">
+      <w:start w:val="1"/>
+      <w:numFmt w:val="bullet"/>
+      <w:lvlText w:val=""/>
+      <w:lvlJc w:val="left"/>
+      <w:pPr>
+        <w:ind w:left="6480" w:hanging="360"/>
+      </w:pPr>
+      <w:rPr>
+        <w:rFonts w:ascii="Wingdings" w:hAnsi="Wingdings" w:hint="default"/>
+      </w:rPr>
+    </w:lvl>
+  </w:abstractNum>
+  <w:num w:numId="1">
+    <w:abstractNumId w:val="9"/>
+  </w:num>
+  <w:num w:numId="2">
+    <w:abstractNumId w:val="8"/>
+  </w:num>
+  <w:num w:numId="3">
+    <w:abstractNumId w:val="4"/>
+  </w:num>
+  <w:num w:numId="4">
+    <w:abstractNumId w:val="7"/>
+  </w:num>
+  <w:num w:numId="5">
+    <w:abstractNumId w:val="3"/>
+  </w:num>
+  <w:num w:numId="6">
+    <w:abstractNumId w:val="0"/>
+  </w:num>
+  <w:num w:numId="7">
+    <w:abstractNumId w:val="6"/>
+  </w:num>
+  <w:num w:numId="8">
+    <w:abstractNumId w:val="1"/>
+  </w:num>
+  <w:num w:numId="9">
+    <w:abstractNumId w:val="2"/>
+  </w:num>
+  <w:num w:numId="10">
+    <w:abstractNumId w:val="5"/>
+  </w:num>
+  <w:num w:numId="11">
+    <w:abstractNumId w:val="10"/>
+  </w:num>
+</w:numbering>
 </file>
 
 <file path=word/styles.xml><?xml version="1.0" encoding="utf-8"?>
@@ -507,6 +2010,17 @@
     <w:semiHidden/>
     <w:unhideWhenUsed/>
   </w:style>
+  <w:style w:type="paragraph" w:styleId="ListParagraph">
+    <w:name w:val="List Paragraph"/>
+    <w:basedOn w:val="Normal"/>
+    <w:uiPriority w:val="34"/>
+    <w:qFormat/>
+    <w:rsid w:val="0037580B"/>
+    <w:pPr>
+      <w:ind w:left="720"/>
+      <w:contextualSpacing/>
+    </w:pPr>
+  </w:style>
 </w:styles>
 </file>
 

</xml_diff>

<commit_message>
updated doc to include definitions
</commit_message>
<xml_diff>
--- a/Documentation/Project Specification.docx
+++ b/Documentation/Project Specification.docx
@@ -8,6 +8,52 @@
       </w:pPr>
       <w:r>
         <w:t>1.5 Definitions</w:t>
+      </w:r>
+    </w:p>
+    <w:p>
+      <w:pPr>
+        <w:pStyle w:val="ListParagraph"/>
+        <w:numPr>
+          <w:ilvl w:val="0"/>
+          <w:numId w:val="12"/>
+        </w:numPr>
+      </w:pPr>
+      <w:proofErr w:type="spellStart"/>
+      <w:r>
+        <w:t>Github</w:t>
+      </w:r>
+      <w:proofErr w:type="spellEnd"/>
+      <w:r>
+        <w:t xml:space="preserve"> – Distributed Repository</w:t>
+      </w:r>
+    </w:p>
+    <w:p>
+      <w:pPr>
+        <w:pStyle w:val="ListParagraph"/>
+        <w:numPr>
+          <w:ilvl w:val="0"/>
+          <w:numId w:val="12"/>
+        </w:numPr>
+      </w:pPr>
+      <w:r>
+        <w:t>Bug – Unplanned problematic piece of code.</w:t>
+      </w:r>
+    </w:p>
+    <w:p>
+      <w:pPr>
+        <w:pStyle w:val="ListParagraph"/>
+        <w:numPr>
+          <w:ilvl w:val="0"/>
+          <w:numId w:val="12"/>
+        </w:numPr>
+      </w:pPr>
+      <w:r>
+        <w:t>Repository – A place in which a collection</w:t>
+      </w:r>
+      <w:bookmarkStart w:id="0" w:name="_GoBack"/>
+      <w:bookmarkEnd w:id="0"/>
+      <w:r>
+        <w:t xml:space="preserve"> of code lives.</w:t>
       </w:r>
     </w:p>
     <w:p>
@@ -153,8 +199,6 @@
         <w:tab/>
         <w:t>3.3 Usability Requirements</w:t>
       </w:r>
-      <w:bookmarkStart w:id="0" w:name="_GoBack"/>
-      <w:bookmarkEnd w:id="0"/>
     </w:p>
     <w:p>
       <w:pPr>
@@ -260,6 +304,7 @@
         </w:numPr>
       </w:pPr>
       <w:r>
+        <w:lastRenderedPageBreak/>
         <w:t>Repo : Repository</w:t>
       </w:r>
     </w:p>
@@ -294,7 +339,6 @@
     </w:p>
     <w:p>
       <w:r>
-        <w:lastRenderedPageBreak/>
         <w:tab/>
       </w:r>
     </w:p>
@@ -650,6 +694,119 @@
     </w:lvl>
   </w:abstractNum>
   <w:abstractNum w:abstractNumId="3" w15:restartNumberingAfterBreak="0">
+    <w:nsid w:val="18C97DCD"/>
+    <w:multiLevelType w:val="hybridMultilevel"/>
+    <w:tmpl w:val="0840BD36"/>
+    <w:lvl w:ilvl="0" w:tplc="04090001">
+      <w:start w:val="1"/>
+      <w:numFmt w:val="bullet"/>
+      <w:lvlText w:val=""/>
+      <w:lvlJc w:val="left"/>
+      <w:pPr>
+        <w:ind w:left="1440" w:hanging="360"/>
+      </w:pPr>
+      <w:rPr>
+        <w:rFonts w:ascii="Symbol" w:hAnsi="Symbol" w:hint="default"/>
+      </w:rPr>
+    </w:lvl>
+    <w:lvl w:ilvl="1" w:tplc="04090003" w:tentative="1">
+      <w:start w:val="1"/>
+      <w:numFmt w:val="bullet"/>
+      <w:lvlText w:val="o"/>
+      <w:lvlJc w:val="left"/>
+      <w:pPr>
+        <w:ind w:left="2160" w:hanging="360"/>
+      </w:pPr>
+      <w:rPr>
+        <w:rFonts w:ascii="Courier New" w:hAnsi="Courier New" w:cs="Courier New" w:hint="default"/>
+      </w:rPr>
+    </w:lvl>
+    <w:lvl w:ilvl="2" w:tplc="04090005" w:tentative="1">
+      <w:start w:val="1"/>
+      <w:numFmt w:val="bullet"/>
+      <w:lvlText w:val=""/>
+      <w:lvlJc w:val="left"/>
+      <w:pPr>
+        <w:ind w:left="2880" w:hanging="360"/>
+      </w:pPr>
+      <w:rPr>
+        <w:rFonts w:ascii="Wingdings" w:hAnsi="Wingdings" w:hint="default"/>
+      </w:rPr>
+    </w:lvl>
+    <w:lvl w:ilvl="3" w:tplc="04090001" w:tentative="1">
+      <w:start w:val="1"/>
+      <w:numFmt w:val="bullet"/>
+      <w:lvlText w:val=""/>
+      <w:lvlJc w:val="left"/>
+      <w:pPr>
+        <w:ind w:left="3600" w:hanging="360"/>
+      </w:pPr>
+      <w:rPr>
+        <w:rFonts w:ascii="Symbol" w:hAnsi="Symbol" w:hint="default"/>
+      </w:rPr>
+    </w:lvl>
+    <w:lvl w:ilvl="4" w:tplc="04090003" w:tentative="1">
+      <w:start w:val="1"/>
+      <w:numFmt w:val="bullet"/>
+      <w:lvlText w:val="o"/>
+      <w:lvlJc w:val="left"/>
+      <w:pPr>
+        <w:ind w:left="4320" w:hanging="360"/>
+      </w:pPr>
+      <w:rPr>
+        <w:rFonts w:ascii="Courier New" w:hAnsi="Courier New" w:cs="Courier New" w:hint="default"/>
+      </w:rPr>
+    </w:lvl>
+    <w:lvl w:ilvl="5" w:tplc="04090005" w:tentative="1">
+      <w:start w:val="1"/>
+      <w:numFmt w:val="bullet"/>
+      <w:lvlText w:val=""/>
+      <w:lvlJc w:val="left"/>
+      <w:pPr>
+        <w:ind w:left="5040" w:hanging="360"/>
+      </w:pPr>
+      <w:rPr>
+        <w:rFonts w:ascii="Wingdings" w:hAnsi="Wingdings" w:hint="default"/>
+      </w:rPr>
+    </w:lvl>
+    <w:lvl w:ilvl="6" w:tplc="04090001" w:tentative="1">
+      <w:start w:val="1"/>
+      <w:numFmt w:val="bullet"/>
+      <w:lvlText w:val=""/>
+      <w:lvlJc w:val="left"/>
+      <w:pPr>
+        <w:ind w:left="5760" w:hanging="360"/>
+      </w:pPr>
+      <w:rPr>
+        <w:rFonts w:ascii="Symbol" w:hAnsi="Symbol" w:hint="default"/>
+      </w:rPr>
+    </w:lvl>
+    <w:lvl w:ilvl="7" w:tplc="04090003" w:tentative="1">
+      <w:start w:val="1"/>
+      <w:numFmt w:val="bullet"/>
+      <w:lvlText w:val="o"/>
+      <w:lvlJc w:val="left"/>
+      <w:pPr>
+        <w:ind w:left="6480" w:hanging="360"/>
+      </w:pPr>
+      <w:rPr>
+        <w:rFonts w:ascii="Courier New" w:hAnsi="Courier New" w:cs="Courier New" w:hint="default"/>
+      </w:rPr>
+    </w:lvl>
+    <w:lvl w:ilvl="8" w:tplc="04090005" w:tentative="1">
+      <w:start w:val="1"/>
+      <w:numFmt w:val="bullet"/>
+      <w:lvlText w:val=""/>
+      <w:lvlJc w:val="left"/>
+      <w:pPr>
+        <w:ind w:left="7200" w:hanging="360"/>
+      </w:pPr>
+      <w:rPr>
+        <w:rFonts w:ascii="Wingdings" w:hAnsi="Wingdings" w:hint="default"/>
+      </w:rPr>
+    </w:lvl>
+  </w:abstractNum>
+  <w:abstractNum w:abstractNumId="4" w15:restartNumberingAfterBreak="0">
     <w:nsid w:val="3B6A0272"/>
     <w:multiLevelType w:val="hybridMultilevel"/>
     <w:tmpl w:val="F9CA6F96"/>
@@ -762,7 +919,7 @@
       </w:rPr>
     </w:lvl>
   </w:abstractNum>
-  <w:abstractNum w:abstractNumId="4" w15:restartNumberingAfterBreak="0">
+  <w:abstractNum w:abstractNumId="5" w15:restartNumberingAfterBreak="0">
     <w:nsid w:val="3E853611"/>
     <w:multiLevelType w:val="hybridMultilevel"/>
     <w:tmpl w:val="D87C89DE"/>
@@ -875,7 +1032,7 @@
       </w:rPr>
     </w:lvl>
   </w:abstractNum>
-  <w:abstractNum w:abstractNumId="5" w15:restartNumberingAfterBreak="0">
+  <w:abstractNum w:abstractNumId="6" w15:restartNumberingAfterBreak="0">
     <w:nsid w:val="42EE5A39"/>
     <w:multiLevelType w:val="hybridMultilevel"/>
     <w:tmpl w:val="1B7476DE"/>
@@ -988,7 +1145,7 @@
       </w:rPr>
     </w:lvl>
   </w:abstractNum>
-  <w:abstractNum w:abstractNumId="6" w15:restartNumberingAfterBreak="0">
+  <w:abstractNum w:abstractNumId="7" w15:restartNumberingAfterBreak="0">
     <w:nsid w:val="63E64CEB"/>
     <w:multiLevelType w:val="hybridMultilevel"/>
     <w:tmpl w:val="191A62DE"/>
@@ -1101,7 +1258,7 @@
       </w:rPr>
     </w:lvl>
   </w:abstractNum>
-  <w:abstractNum w:abstractNumId="7" w15:restartNumberingAfterBreak="0">
+  <w:abstractNum w:abstractNumId="8" w15:restartNumberingAfterBreak="0">
     <w:nsid w:val="73F1414F"/>
     <w:multiLevelType w:val="hybridMultilevel"/>
     <w:tmpl w:val="71F0738C"/>
@@ -1214,7 +1371,7 @@
       </w:rPr>
     </w:lvl>
   </w:abstractNum>
-  <w:abstractNum w:abstractNumId="8" w15:restartNumberingAfterBreak="0">
+  <w:abstractNum w:abstractNumId="9" w15:restartNumberingAfterBreak="0">
     <w:nsid w:val="7AA97E7B"/>
     <w:multiLevelType w:val="hybridMultilevel"/>
     <w:tmpl w:val="F41EC480"/>
@@ -1327,7 +1484,7 @@
       </w:rPr>
     </w:lvl>
   </w:abstractNum>
-  <w:abstractNum w:abstractNumId="9" w15:restartNumberingAfterBreak="0">
+  <w:abstractNum w:abstractNumId="10" w15:restartNumberingAfterBreak="0">
     <w:nsid w:val="7ABC5AB2"/>
     <w:multiLevelType w:val="hybridMultilevel"/>
     <w:tmpl w:val="54C81276"/>
@@ -1440,7 +1597,7 @@
       </w:rPr>
     </w:lvl>
   </w:abstractNum>
-  <w:abstractNum w:abstractNumId="10" w15:restartNumberingAfterBreak="0">
+  <w:abstractNum w:abstractNumId="11" w15:restartNumberingAfterBreak="0">
     <w:nsid w:val="7F536956"/>
     <w:multiLevelType w:val="hybridMultilevel"/>
     <w:tmpl w:val="9FECC8DC"/>
@@ -1554,25 +1711,25 @@
     </w:lvl>
   </w:abstractNum>
   <w:num w:numId="1">
+    <w:abstractNumId w:val="10"/>
+  </w:num>
+  <w:num w:numId="2">
     <w:abstractNumId w:val="9"/>
   </w:num>
-  <w:num w:numId="2">
+  <w:num w:numId="3">
+    <w:abstractNumId w:val="5"/>
+  </w:num>
+  <w:num w:numId="4">
     <w:abstractNumId w:val="8"/>
   </w:num>
-  <w:num w:numId="3">
+  <w:num w:numId="5">
     <w:abstractNumId w:val="4"/>
-  </w:num>
-  <w:num w:numId="4">
-    <w:abstractNumId w:val="7"/>
-  </w:num>
-  <w:num w:numId="5">
-    <w:abstractNumId w:val="3"/>
   </w:num>
   <w:num w:numId="6">
     <w:abstractNumId w:val="0"/>
   </w:num>
   <w:num w:numId="7">
-    <w:abstractNumId w:val="6"/>
+    <w:abstractNumId w:val="7"/>
   </w:num>
   <w:num w:numId="8">
     <w:abstractNumId w:val="1"/>
@@ -1581,10 +1738,13 @@
     <w:abstractNumId w:val="2"/>
   </w:num>
   <w:num w:numId="10">
-    <w:abstractNumId w:val="5"/>
+    <w:abstractNumId w:val="6"/>
   </w:num>
   <w:num w:numId="11">
-    <w:abstractNumId w:val="10"/>
+    <w:abstractNumId w:val="11"/>
+  </w:num>
+  <w:num w:numId="12">
+    <w:abstractNumId w:val="3"/>
   </w:num>
 </w:numbering>
 </file>

</xml_diff>

<commit_message>
added 'hotspot' and 'metric' to definitions
</commit_message>
<xml_diff>
--- a/Documentation/Project Specification.docx
+++ b/Documentation/Project Specification.docx
@@ -48,12 +48,7 @@
         </w:numPr>
       </w:pPr>
       <w:r>
-        <w:t>Repository – A place in which a collection</w:t>
-      </w:r>
-      <w:bookmarkStart w:id="0" w:name="_GoBack"/>
-      <w:bookmarkEnd w:id="0"/>
-      <w:r>
-        <w:t xml:space="preserve"> of code lives.</w:t>
+        <w:t>Repository – A place in which a collection of code lives.</w:t>
       </w:r>
     </w:p>
     <w:p>
@@ -338,9 +333,50 @@
       </w:r>
     </w:p>
     <w:p>
+      <w:pPr>
+        <w:pStyle w:val="ListParagraph"/>
+        <w:numPr>
+          <w:ilvl w:val="0"/>
+          <w:numId w:val="10"/>
+        </w:numPr>
+      </w:pPr>
+      <w:r>
+        <w:t>Metric: a trackable code variable used to calculate metrics</w:t>
+      </w:r>
+    </w:p>
+    <w:p>
+      <w:pPr>
+        <w:pStyle w:val="ListParagraph"/>
+        <w:numPr>
+          <w:ilvl w:val="0"/>
+          <w:numId w:val="10"/>
+        </w:numPr>
+      </w:pPr>
+      <w:r>
+        <w:t xml:space="preserve">Metrics: </w:t>
+      </w:r>
+      <w:r>
+        <w:t>a method of measuring something, or the results obtained from this.</w:t>
+      </w:r>
+    </w:p>
+    <w:p>
+      <w:pPr>
+        <w:pStyle w:val="ListParagraph"/>
+        <w:numPr>
+          <w:ilvl w:val="0"/>
+          <w:numId w:val="10"/>
+        </w:numPr>
+      </w:pPr>
+      <w:r>
+        <w:t>Hotspot: portion of code in a repository that is deemed a potential troublesome area.</w:t>
+      </w:r>
+    </w:p>
+    <w:p>
       <w:r>
         <w:tab/>
       </w:r>
+      <w:bookmarkStart w:id="0" w:name="_GoBack"/>
+      <w:bookmarkEnd w:id="0"/>
     </w:p>
     <w:sectPr>
       <w:pgSz w:w="12240" w:h="15840"/>

</xml_diff>